<commit_message>
updated CV & ATLAS website
</commit_message>
<xml_diff>
--- a/documents/AlyssaOrtegaCV.docx
+++ b/documents/AlyssaOrtegaCV.docx
@@ -408,7 +408,16 @@
           <w:b/>
           <w:bCs/>
         </w:rPr>
-        <w:t>ger for Ma</w:t>
+        <w:t xml:space="preserve">ger for </w:t>
+      </w:r>
+      <w:proofErr w:type="spellStart"/>
+      <w:r>
+        <w:rPr>
+          <w:rFonts w:ascii="Times New Roman" w:hAnsi="Times New Roman" w:cs="Times New Roman"/>
+          <w:b/>
+          <w:bCs/>
+        </w:rPr>
+        <w:t>Ma</w:t>
       </w:r>
       <w:r>
         <w:rPr>
@@ -424,20 +433,43 @@
           <w:b/>
           <w:bCs/>
         </w:rPr>
-        <w:t>ghetis Lab, University of California, Merced</w:t>
-      </w:r>
-    </w:p>
-    <w:p>
-      <w:pPr>
-        <w:rPr>
-          <w:rFonts w:ascii="Times New Roman" w:hAnsi="Times New Roman" w:cs="Times New Roman"/>
-        </w:rPr>
-      </w:pPr>
-      <w:r>
-        <w:rPr>
-          <w:rFonts w:ascii="Times New Roman" w:hAnsi="Times New Roman" w:cs="Times New Roman"/>
-        </w:rPr>
-        <w:t xml:space="preserve">Dr. Tyler Marghetis </w:t>
+        <w:t>ghetis</w:t>
+      </w:r>
+      <w:proofErr w:type="spellEnd"/>
+      <w:r>
+        <w:rPr>
+          <w:rFonts w:ascii="Times New Roman" w:hAnsi="Times New Roman" w:cs="Times New Roman"/>
+          <w:b/>
+          <w:bCs/>
+        </w:rPr>
+        <w:t xml:space="preserve"> Lab, University of California, Merced</w:t>
+      </w:r>
+    </w:p>
+    <w:p>
+      <w:pPr>
+        <w:rPr>
+          <w:rFonts w:ascii="Times New Roman" w:hAnsi="Times New Roman" w:cs="Times New Roman"/>
+        </w:rPr>
+      </w:pPr>
+      <w:r>
+        <w:rPr>
+          <w:rFonts w:ascii="Times New Roman" w:hAnsi="Times New Roman" w:cs="Times New Roman"/>
+        </w:rPr>
+        <w:t xml:space="preserve">Dr. Tyler </w:t>
+      </w:r>
+      <w:proofErr w:type="spellStart"/>
+      <w:r>
+        <w:rPr>
+          <w:rFonts w:ascii="Times New Roman" w:hAnsi="Times New Roman" w:cs="Times New Roman"/>
+        </w:rPr>
+        <w:t>Marghetis</w:t>
+      </w:r>
+      <w:proofErr w:type="spellEnd"/>
+      <w:r>
+        <w:rPr>
+          <w:rFonts w:ascii="Times New Roman" w:hAnsi="Times New Roman" w:cs="Times New Roman"/>
+        </w:rPr>
+        <w:t xml:space="preserve"> </w:t>
       </w:r>
       <w:r>
         <w:rPr>
@@ -506,7 +538,25 @@
           <w:b/>
           <w:bCs/>
         </w:rPr>
-        <w:t>Lab Manager for LInC Lab, University of California, Merced</w:t>
+        <w:t xml:space="preserve">Lab Manager for </w:t>
+      </w:r>
+      <w:proofErr w:type="spellStart"/>
+      <w:r>
+        <w:rPr>
+          <w:rFonts w:ascii="Times New Roman" w:hAnsi="Times New Roman" w:cs="Times New Roman"/>
+          <w:b/>
+          <w:bCs/>
+        </w:rPr>
+        <w:t>LInC</w:t>
+      </w:r>
+      <w:proofErr w:type="spellEnd"/>
+      <w:r>
+        <w:rPr>
+          <w:rFonts w:ascii="Times New Roman" w:hAnsi="Times New Roman" w:cs="Times New Roman"/>
+          <w:b/>
+          <w:bCs/>
+        </w:rPr>
+        <w:t xml:space="preserve"> Lab, University of California, Merced</w:t>
       </w:r>
     </w:p>
     <w:p>
@@ -569,8 +619,16 @@
         <w:rPr>
           <w:rFonts w:ascii="Times New Roman" w:hAnsi="Times New Roman" w:cs="Times New Roman"/>
         </w:rPr>
-        <w:t>, Audio coding using Praat</w:t>
-      </w:r>
+        <w:t xml:space="preserve">, Audio coding using </w:t>
+      </w:r>
+      <w:proofErr w:type="spellStart"/>
+      <w:r>
+        <w:rPr>
+          <w:rFonts w:ascii="Times New Roman" w:hAnsi="Times New Roman" w:cs="Times New Roman"/>
+        </w:rPr>
+        <w:t>Praat</w:t>
+      </w:r>
+      <w:proofErr w:type="spellEnd"/>
       <w:r>
         <w:rPr>
           <w:rFonts w:ascii="Times New Roman" w:hAnsi="Times New Roman" w:cs="Times New Roman"/>
@@ -709,11 +767,19 @@
           <w:rFonts w:ascii="Times New Roman" w:hAnsi="Times New Roman" w:cs="Times New Roman"/>
         </w:rPr>
       </w:pPr>
-      <w:r>
-        <w:rPr>
-          <w:rFonts w:ascii="Times New Roman" w:hAnsi="Times New Roman" w:cs="Times New Roman"/>
-        </w:rPr>
-        <w:t xml:space="preserve">Tabatabeian, S., </w:t>
+      <w:proofErr w:type="spellStart"/>
+      <w:r>
+        <w:rPr>
+          <w:rFonts w:ascii="Times New Roman" w:hAnsi="Times New Roman" w:cs="Times New Roman"/>
+        </w:rPr>
+        <w:t>Tabatabeian</w:t>
+      </w:r>
+      <w:proofErr w:type="spellEnd"/>
+      <w:r>
+        <w:rPr>
+          <w:rFonts w:ascii="Times New Roman" w:hAnsi="Times New Roman" w:cs="Times New Roman"/>
+        </w:rPr>
+        <w:t xml:space="preserve">, S., </w:t>
       </w:r>
       <w:r>
         <w:rPr>
@@ -733,13 +799,41 @@
         <w:rPr>
           <w:rFonts w:ascii="Times New Roman" w:hAnsi="Times New Roman" w:cs="Times New Roman"/>
         </w:rPr>
-        <w:t xml:space="preserve"> Deluna Obi, A., Landy, D.,</w:t>
-      </w:r>
-      <w:r>
-        <w:rPr>
-          <w:rFonts w:ascii="Times New Roman" w:hAnsi="Times New Roman" w:cs="Times New Roman"/>
-        </w:rPr>
-        <w:t xml:space="preserve"> Marghetis, T. (</w:t>
+        <w:t xml:space="preserve"> </w:t>
+      </w:r>
+      <w:proofErr w:type="spellStart"/>
+      <w:r>
+        <w:rPr>
+          <w:rFonts w:ascii="Times New Roman" w:hAnsi="Times New Roman" w:cs="Times New Roman"/>
+        </w:rPr>
+        <w:t>Deluna</w:t>
+      </w:r>
+      <w:proofErr w:type="spellEnd"/>
+      <w:r>
+        <w:rPr>
+          <w:rFonts w:ascii="Times New Roman" w:hAnsi="Times New Roman" w:cs="Times New Roman"/>
+        </w:rPr>
+        <w:t xml:space="preserve"> Obi, A., Landy, D.,</w:t>
+      </w:r>
+      <w:r>
+        <w:rPr>
+          <w:rFonts w:ascii="Times New Roman" w:hAnsi="Times New Roman" w:cs="Times New Roman"/>
+        </w:rPr>
+        <w:t xml:space="preserve"> </w:t>
+      </w:r>
+      <w:proofErr w:type="spellStart"/>
+      <w:r>
+        <w:rPr>
+          <w:rFonts w:ascii="Times New Roman" w:hAnsi="Times New Roman" w:cs="Times New Roman"/>
+        </w:rPr>
+        <w:t>Marghetis</w:t>
+      </w:r>
+      <w:proofErr w:type="spellEnd"/>
+      <w:r>
+        <w:rPr>
+          <w:rFonts w:ascii="Times New Roman" w:hAnsi="Times New Roman" w:cs="Times New Roman"/>
+        </w:rPr>
+        <w:t>, T. (</w:t>
       </w:r>
       <w:r>
         <w:rPr>
@@ -759,7 +853,21 @@
         <w:rPr>
           <w:rFonts w:ascii="Times New Roman" w:hAnsi="Times New Roman" w:cs="Times New Roman"/>
         </w:rPr>
-        <w:t xml:space="preserve"> What is the body doing, when the body does mathematics?</w:t>
+        <w:t xml:space="preserve"> What is the body </w:t>
+      </w:r>
+      <w:proofErr w:type="gramStart"/>
+      <w:r>
+        <w:rPr>
+          <w:rFonts w:ascii="Times New Roman" w:hAnsi="Times New Roman" w:cs="Times New Roman"/>
+        </w:rPr>
+        <w:t>doing, when</w:t>
+      </w:r>
+      <w:proofErr w:type="gramEnd"/>
+      <w:r>
+        <w:rPr>
+          <w:rFonts w:ascii="Times New Roman" w:hAnsi="Times New Roman" w:cs="Times New Roman"/>
+        </w:rPr>
+        <w:t xml:space="preserve"> the body does mathematics?</w:t>
       </w:r>
       <w:r>
         <w:rPr>
@@ -775,11 +883,19 @@
           <w:rFonts w:ascii="Times New Roman" w:hAnsi="Times New Roman" w:cs="Times New Roman"/>
         </w:rPr>
       </w:pPr>
-      <w:r>
-        <w:rPr>
-          <w:rFonts w:ascii="Times New Roman" w:hAnsi="Times New Roman" w:cs="Times New Roman"/>
-        </w:rPr>
-        <w:t xml:space="preserve">Tabatabeian, S., </w:t>
+      <w:proofErr w:type="spellStart"/>
+      <w:r>
+        <w:rPr>
+          <w:rFonts w:ascii="Times New Roman" w:hAnsi="Times New Roman" w:cs="Times New Roman"/>
+        </w:rPr>
+        <w:t>Tabatabeian</w:t>
+      </w:r>
+      <w:proofErr w:type="spellEnd"/>
+      <w:r>
+        <w:rPr>
+          <w:rFonts w:ascii="Times New Roman" w:hAnsi="Times New Roman" w:cs="Times New Roman"/>
+        </w:rPr>
+        <w:t xml:space="preserve">, S., </w:t>
       </w:r>
       <w:r>
         <w:rPr>
@@ -799,7 +915,35 @@
         <w:rPr>
           <w:rFonts w:ascii="Times New Roman" w:hAnsi="Times New Roman" w:cs="Times New Roman"/>
         </w:rPr>
-        <w:t xml:space="preserve"> Deluna Obi, A., Landy, D., Marghetis, T. (</w:t>
+        <w:t xml:space="preserve"> </w:t>
+      </w:r>
+      <w:proofErr w:type="spellStart"/>
+      <w:r>
+        <w:rPr>
+          <w:rFonts w:ascii="Times New Roman" w:hAnsi="Times New Roman" w:cs="Times New Roman"/>
+        </w:rPr>
+        <w:t>Deluna</w:t>
+      </w:r>
+      <w:proofErr w:type="spellEnd"/>
+      <w:r>
+        <w:rPr>
+          <w:rFonts w:ascii="Times New Roman" w:hAnsi="Times New Roman" w:cs="Times New Roman"/>
+        </w:rPr>
+        <w:t xml:space="preserve"> Obi, A., Landy, D., </w:t>
+      </w:r>
+      <w:proofErr w:type="spellStart"/>
+      <w:r>
+        <w:rPr>
+          <w:rFonts w:ascii="Times New Roman" w:hAnsi="Times New Roman" w:cs="Times New Roman"/>
+        </w:rPr>
+        <w:t>Marghetis</w:t>
+      </w:r>
+      <w:proofErr w:type="spellEnd"/>
+      <w:r>
+        <w:rPr>
+          <w:rFonts w:ascii="Times New Roman" w:hAnsi="Times New Roman" w:cs="Times New Roman"/>
+        </w:rPr>
+        <w:t>, T. (</w:t>
       </w:r>
       <w:r>
         <w:rPr>
@@ -865,7 +1009,21 @@
         <w:rPr>
           <w:rFonts w:ascii="Times New Roman" w:hAnsi="Times New Roman" w:cs="Times New Roman"/>
         </w:rPr>
-        <w:t xml:space="preserve"> Marghetis, T. (</w:t>
+        <w:t xml:space="preserve"> </w:t>
+      </w:r>
+      <w:proofErr w:type="spellStart"/>
+      <w:r>
+        <w:rPr>
+          <w:rFonts w:ascii="Times New Roman" w:hAnsi="Times New Roman" w:cs="Times New Roman"/>
+        </w:rPr>
+        <w:t>Marghetis</w:t>
+      </w:r>
+      <w:proofErr w:type="spellEnd"/>
+      <w:r>
+        <w:rPr>
+          <w:rFonts w:ascii="Times New Roman" w:hAnsi="Times New Roman" w:cs="Times New Roman"/>
+        </w:rPr>
+        <w:t>, T. (</w:t>
       </w:r>
       <w:r>
         <w:rPr>
@@ -905,23 +1063,89 @@
         <w:ind w:left="720" w:hanging="720"/>
         <w:rPr>
           <w:rFonts w:ascii="Times New Roman" w:hAnsi="Times New Roman" w:cs="Times New Roman"/>
-          <w:b/>
-          <w:bCs/>
+        </w:rPr>
+      </w:pPr>
+      <w:r>
+        <w:rPr>
+          <w:rFonts w:ascii="Times New Roman" w:hAnsi="Times New Roman" w:cs="Times New Roman"/>
+        </w:rPr>
+        <w:t>Li,</w:t>
+      </w:r>
+      <w:r>
+        <w:rPr>
+          <w:rFonts w:ascii="Times New Roman" w:hAnsi="Times New Roman" w:cs="Times New Roman"/>
+        </w:rPr>
+        <w:t xml:space="preserve"> J.,</w:t>
+      </w:r>
+      <w:r>
+        <w:rPr>
+          <w:rFonts w:ascii="Times New Roman" w:hAnsi="Times New Roman" w:cs="Times New Roman"/>
+        </w:rPr>
+        <w:t xml:space="preserve"> </w:t>
+      </w:r>
+      <w:r>
+        <w:rPr>
+          <w:rFonts w:ascii="Times New Roman" w:hAnsi="Times New Roman" w:cs="Times New Roman"/>
+          <w:b/>
+          <w:bCs/>
+        </w:rPr>
+        <w:t>Ortega, A.</w:t>
+      </w:r>
+      <w:r>
+        <w:rPr>
+          <w:rFonts w:ascii="Times New Roman" w:hAnsi="Times New Roman" w:cs="Times New Roman"/>
+        </w:rPr>
+        <w:t>,</w:t>
+      </w:r>
+      <w:r>
+        <w:rPr>
+          <w:rFonts w:ascii="Times New Roman" w:hAnsi="Times New Roman" w:cs="Times New Roman"/>
+        </w:rPr>
+        <w:t xml:space="preserve"> </w:t>
+      </w:r>
+      <w:r>
+        <w:rPr>
+          <w:rFonts w:ascii="Times New Roman" w:hAnsi="Times New Roman" w:cs="Times New Roman"/>
+        </w:rPr>
+        <w:t>Futrell</w:t>
+      </w:r>
+      <w:r>
+        <w:rPr>
+          <w:rFonts w:ascii="Times New Roman" w:hAnsi="Times New Roman" w:cs="Times New Roman"/>
+        </w:rPr>
+        <w:t>, R.,</w:t>
+      </w:r>
+      <w:r>
+        <w:rPr>
+          <w:rFonts w:ascii="Times New Roman" w:hAnsi="Times New Roman" w:cs="Times New Roman"/>
+        </w:rPr>
+        <w:t xml:space="preserve"> &amp; Ryskin</w:t>
+      </w:r>
+      <w:r>
+        <w:rPr>
+          <w:rFonts w:ascii="Times New Roman" w:hAnsi="Times New Roman" w:cs="Times New Roman"/>
+        </w:rPr>
+        <w:t>, R. (</w:t>
+      </w:r>
+      <w:r>
+        <w:rPr>
+          <w:rFonts w:ascii="Times New Roman" w:hAnsi="Times New Roman" w:cs="Times New Roman"/>
           <w:i/>
           <w:iCs/>
         </w:rPr>
-      </w:pPr>
-      <w:r>
-        <w:rPr>
-          <w:rFonts w:ascii="Times New Roman" w:hAnsi="Times New Roman" w:cs="Times New Roman"/>
-        </w:rPr>
-        <w:t>Li,</w:t>
-      </w:r>
-      <w:r>
-        <w:rPr>
-          <w:rFonts w:ascii="Times New Roman" w:hAnsi="Times New Roman" w:cs="Times New Roman"/>
-        </w:rPr>
-        <w:t xml:space="preserve"> J.,</w:t>
+        <w:t>in progress</w:t>
+      </w:r>
+      <w:r>
+        <w:rPr>
+          <w:rFonts w:ascii="Times New Roman" w:hAnsi="Times New Roman" w:cs="Times New Roman"/>
+        </w:rPr>
+        <w:t xml:space="preserve">). </w:t>
+      </w:r>
+      <w:r>
+        <w:rPr>
+          <w:rFonts w:ascii="Times New Roman" w:hAnsi="Times New Roman" w:cs="Times New Roman"/>
+        </w:rPr>
+        <w:t>Do ERP indices of rational inference in real-time comprehension track the noise rate in the environment?</w:t>
       </w:r>
       <w:r>
         <w:rPr>
@@ -929,104 +1153,553 @@
         </w:rPr>
         <w:t xml:space="preserve"> </w:t>
       </w:r>
-      <w:r>
-        <w:rPr>
-          <w:rFonts w:ascii="Times New Roman" w:hAnsi="Times New Roman" w:cs="Times New Roman"/>
-          <w:b/>
-          <w:bCs/>
-        </w:rPr>
-        <w:t>Ortega, A.</w:t>
-      </w:r>
-      <w:r>
-        <w:rPr>
-          <w:rFonts w:ascii="Times New Roman" w:hAnsi="Times New Roman" w:cs="Times New Roman"/>
-        </w:rPr>
-        <w:t>,</w:t>
-      </w:r>
-      <w:r>
-        <w:rPr>
-          <w:rFonts w:ascii="Times New Roman" w:hAnsi="Times New Roman" w:cs="Times New Roman"/>
-        </w:rPr>
-        <w:t xml:space="preserve"> </w:t>
-      </w:r>
-      <w:r>
-        <w:rPr>
-          <w:rFonts w:ascii="Times New Roman" w:hAnsi="Times New Roman" w:cs="Times New Roman"/>
-        </w:rPr>
-        <w:t>Futrell</w:t>
-      </w:r>
-      <w:r>
-        <w:rPr>
-          <w:rFonts w:ascii="Times New Roman" w:hAnsi="Times New Roman" w:cs="Times New Roman"/>
-        </w:rPr>
-        <w:t>, R.,</w:t>
-      </w:r>
-      <w:r>
-        <w:rPr>
-          <w:rFonts w:ascii="Times New Roman" w:hAnsi="Times New Roman" w:cs="Times New Roman"/>
-        </w:rPr>
-        <w:t xml:space="preserve"> &amp; Ryskin</w:t>
-      </w:r>
-      <w:r>
-        <w:rPr>
-          <w:rFonts w:ascii="Times New Roman" w:hAnsi="Times New Roman" w:cs="Times New Roman"/>
-        </w:rPr>
-        <w:t>, R. (</w:t>
-      </w:r>
-      <w:r>
-        <w:rPr>
-          <w:rFonts w:ascii="Times New Roman" w:hAnsi="Times New Roman" w:cs="Times New Roman"/>
+    </w:p>
+    <w:p>
+      <w:pPr>
+        <w:ind w:left="720" w:hanging="720"/>
+        <w:rPr>
+          <w:rFonts w:ascii="Times New Roman" w:hAnsi="Times New Roman" w:cs="Times New Roman"/>
+          <w:b/>
+          <w:bCs/>
           <w:i/>
           <w:iCs/>
         </w:rPr>
-        <w:t>in progress</w:t>
-      </w:r>
-      <w:r>
-        <w:rPr>
-          <w:rFonts w:ascii="Times New Roman" w:hAnsi="Times New Roman" w:cs="Times New Roman"/>
-        </w:rPr>
-        <w:t xml:space="preserve">). </w:t>
-      </w:r>
-      <w:r>
-        <w:rPr>
-          <w:rFonts w:ascii="Times New Roman" w:hAnsi="Times New Roman" w:cs="Times New Roman"/>
-        </w:rPr>
-        <w:t>Do ERP indices of rational inference in real-time comprehension track the noise rate in the environment?</w:t>
-      </w:r>
-    </w:p>
-    <w:p>
-      <w:pPr>
-        <w:rPr>
-          <w:rFonts w:ascii="Times New Roman" w:hAnsi="Times New Roman" w:cs="Times New Roman"/>
-          <w:b/>
-          <w:bCs/>
-        </w:rPr>
-      </w:pPr>
-      <w:r>
-        <w:rPr>
-          <w:rFonts w:ascii="Times New Roman" w:hAnsi="Times New Roman" w:cs="Times New Roman"/>
-          <w:b/>
-          <w:bCs/>
-        </w:rPr>
-        <w:t>POSTERS</w:t>
-      </w:r>
-    </w:p>
-    <w:p>
-      <w:pPr>
-        <w:ind w:left="720" w:hanging="720"/>
-        <w:rPr>
-          <w:rFonts w:ascii="Times New Roman" w:hAnsi="Times New Roman" w:cs="Times New Roman"/>
-          <w:b/>
-          <w:bCs/>
+      </w:pPr>
+      <w:proofErr w:type="spellStart"/>
+      <w:r>
+        <w:rPr>
+          <w:rFonts w:ascii="Times New Roman" w:hAnsi="Times New Roman" w:cs="Times New Roman"/>
+        </w:rPr>
+        <w:t>Tabatabeian</w:t>
+      </w:r>
+      <w:proofErr w:type="spellEnd"/>
+      <w:r>
+        <w:rPr>
+          <w:rFonts w:ascii="Times New Roman" w:hAnsi="Times New Roman" w:cs="Times New Roman"/>
+        </w:rPr>
+        <w:t xml:space="preserve">, S., </w:t>
+      </w:r>
+      <w:r>
+        <w:rPr>
+          <w:rFonts w:ascii="Times New Roman" w:hAnsi="Times New Roman" w:cs="Times New Roman"/>
+          <w:b/>
+          <w:bCs/>
+        </w:rPr>
+        <w:t>Ortega, A.</w:t>
+      </w:r>
+      <w:r>
+        <w:rPr>
+          <w:rFonts w:ascii="Times New Roman" w:hAnsi="Times New Roman" w:cs="Times New Roman"/>
+        </w:rPr>
+        <w:t>,</w:t>
+      </w:r>
+      <w:r>
+        <w:rPr>
+          <w:rFonts w:ascii="Times New Roman" w:hAnsi="Times New Roman" w:cs="Times New Roman"/>
+        </w:rPr>
+        <w:t xml:space="preserve"> </w:t>
+      </w:r>
+      <w:proofErr w:type="spellStart"/>
+      <w:r>
+        <w:rPr>
+          <w:rFonts w:ascii="Times New Roman" w:hAnsi="Times New Roman" w:cs="Times New Roman"/>
+        </w:rPr>
+        <w:t>Deluna</w:t>
+      </w:r>
+      <w:proofErr w:type="spellEnd"/>
+      <w:r>
+        <w:rPr>
+          <w:rFonts w:ascii="Times New Roman" w:hAnsi="Times New Roman" w:cs="Times New Roman"/>
+        </w:rPr>
+        <w:t xml:space="preserve"> Obi, A., Landy, D., </w:t>
+      </w:r>
+      <w:proofErr w:type="spellStart"/>
+      <w:r>
+        <w:rPr>
+          <w:rFonts w:ascii="Times New Roman" w:hAnsi="Times New Roman" w:cs="Times New Roman"/>
+        </w:rPr>
+        <w:t>Marghetis</w:t>
+      </w:r>
+      <w:proofErr w:type="spellEnd"/>
+      <w:r>
+        <w:rPr>
+          <w:rFonts w:ascii="Times New Roman" w:hAnsi="Times New Roman" w:cs="Times New Roman"/>
+        </w:rPr>
+        <w:t>, T. (</w:t>
+      </w:r>
+      <w:r>
+        <w:rPr>
+          <w:rFonts w:ascii="Times New Roman" w:hAnsi="Times New Roman" w:cs="Times New Roman"/>
           <w:i/>
           <w:iCs/>
         </w:rPr>
-      </w:pPr>
-      <w:r>
-        <w:rPr>
-          <w:rFonts w:ascii="Times New Roman" w:hAnsi="Times New Roman" w:cs="Times New Roman"/>
-        </w:rPr>
-        <w:lastRenderedPageBreak/>
+        <w:t>2024</w:t>
+      </w:r>
+      <w:r>
+        <w:rPr>
+          <w:rFonts w:ascii="Times New Roman" w:hAnsi="Times New Roman" w:cs="Times New Roman"/>
+        </w:rPr>
+        <w:t xml:space="preserve">). </w:t>
+      </w:r>
+      <w:r>
+        <w:rPr>
+          <w:rFonts w:ascii="Times New Roman" w:hAnsi="Times New Roman" w:cs="Times New Roman"/>
+        </w:rPr>
+        <w:t>Stepping back to see the connection: Movement during problem solving facilitates creative insight</w:t>
+      </w:r>
+      <w:r>
+        <w:rPr>
+          <w:rFonts w:ascii="Times New Roman" w:hAnsi="Times New Roman" w:cs="Times New Roman"/>
+        </w:rPr>
+        <w:t xml:space="preserve">. </w:t>
+      </w:r>
+      <w:r>
+        <w:rPr>
+          <w:rFonts w:ascii="Times New Roman" w:hAnsi="Times New Roman" w:cs="Times New Roman"/>
+          <w:i/>
+          <w:iCs/>
+        </w:rPr>
+        <w:t>Proceedings of the 46</w:t>
+      </w:r>
+      <w:r>
+        <w:rPr>
+          <w:rFonts w:ascii="Times New Roman" w:hAnsi="Times New Roman" w:cs="Times New Roman"/>
+          <w:i/>
+          <w:iCs/>
+          <w:vertAlign w:val="superscript"/>
+        </w:rPr>
+        <w:t>th</w:t>
+      </w:r>
+      <w:r>
+        <w:rPr>
+          <w:rFonts w:ascii="Times New Roman" w:hAnsi="Times New Roman" w:cs="Times New Roman"/>
+          <w:i/>
+          <w:iCs/>
+        </w:rPr>
+        <w:t xml:space="preserve"> Annual Meeting of the Cognitive Science Society. </w:t>
+      </w:r>
+      <w:r>
+        <w:rPr>
+          <w:rFonts w:ascii="Times New Roman" w:hAnsi="Times New Roman" w:cs="Times New Roman"/>
+        </w:rPr>
+        <w:t>Rotterdam, Netherlands.</w:t>
+      </w:r>
+    </w:p>
+    <w:p>
+      <w:pPr>
+        <w:ind w:left="720" w:hanging="720"/>
+        <w:rPr>
+          <w:rFonts w:ascii="Times New Roman" w:hAnsi="Times New Roman" w:cs="Times New Roman"/>
+        </w:rPr>
+      </w:pPr>
+    </w:p>
+    <w:p>
+      <w:pPr>
+        <w:ind w:left="720" w:hanging="720"/>
+        <w:rPr>
+          <w:rFonts w:ascii="Times New Roman" w:hAnsi="Times New Roman" w:cs="Times New Roman"/>
+        </w:rPr>
+      </w:pPr>
+      <w:proofErr w:type="spellStart"/>
+      <w:r>
+        <w:rPr>
+          <w:rFonts w:ascii="Times New Roman" w:hAnsi="Times New Roman" w:cs="Times New Roman"/>
+        </w:rPr>
+        <w:t>Marghetis</w:t>
+      </w:r>
+      <w:proofErr w:type="spellEnd"/>
+      <w:r>
+        <w:rPr>
+          <w:rFonts w:ascii="Times New Roman" w:hAnsi="Times New Roman" w:cs="Times New Roman"/>
+        </w:rPr>
+        <w:t>, T</w:t>
+      </w:r>
+      <w:r>
+        <w:rPr>
+          <w:rFonts w:ascii="Times New Roman" w:hAnsi="Times New Roman" w:cs="Times New Roman"/>
+        </w:rPr>
+        <w:t>.</w:t>
+      </w:r>
+      <w:r>
+        <w:rPr>
+          <w:rFonts w:ascii="Times New Roman" w:hAnsi="Times New Roman" w:cs="Times New Roman"/>
+        </w:rPr>
+        <w:t xml:space="preserve">, </w:t>
+      </w:r>
+      <w:r>
+        <w:rPr>
+          <w:rFonts w:ascii="Times New Roman" w:hAnsi="Times New Roman" w:cs="Times New Roman"/>
+          <w:b/>
+          <w:bCs/>
+        </w:rPr>
+        <w:t>Ortega, A.</w:t>
+      </w:r>
+      <w:r>
+        <w:rPr>
+          <w:rFonts w:ascii="Times New Roman" w:hAnsi="Times New Roman" w:cs="Times New Roman"/>
+        </w:rPr>
+        <w:t xml:space="preserve">, </w:t>
+      </w:r>
+      <w:r>
+        <w:rPr>
+          <w:rFonts w:ascii="Times New Roman" w:hAnsi="Times New Roman" w:cs="Times New Roman"/>
+        </w:rPr>
+        <w:t xml:space="preserve">&amp; </w:t>
+      </w:r>
+      <w:r>
+        <w:rPr>
+          <w:rFonts w:ascii="Times New Roman" w:hAnsi="Times New Roman" w:cs="Times New Roman"/>
+        </w:rPr>
+        <w:t>Holmes, K. J.</w:t>
+      </w:r>
+      <w:r>
+        <w:rPr>
+          <w:rFonts w:ascii="Times New Roman" w:hAnsi="Times New Roman" w:cs="Times New Roman"/>
+        </w:rPr>
+        <w:t xml:space="preserve"> (</w:t>
+      </w:r>
+      <w:r>
+        <w:rPr>
+          <w:rFonts w:ascii="Times New Roman" w:hAnsi="Times New Roman" w:cs="Times New Roman"/>
+          <w:i/>
+          <w:iCs/>
+        </w:rPr>
+        <w:t>2024</w:t>
+      </w:r>
+      <w:r>
+        <w:rPr>
+          <w:rFonts w:ascii="Times New Roman" w:hAnsi="Times New Roman" w:cs="Times New Roman"/>
+        </w:rPr>
+        <w:t xml:space="preserve">). </w:t>
+      </w:r>
+      <w:r>
+        <w:rPr>
+          <w:rFonts w:ascii="Times New Roman" w:hAnsi="Times New Roman" w:cs="Times New Roman"/>
+        </w:rPr>
+        <w:t xml:space="preserve">Ecological relativity of spatial cognition: Humans think about space egocentrically in urban environments. </w:t>
+      </w:r>
+      <w:r>
+        <w:rPr>
+          <w:rFonts w:ascii="Times New Roman" w:hAnsi="Times New Roman" w:cs="Times New Roman"/>
+          <w:i/>
+          <w:iCs/>
+        </w:rPr>
+        <w:t>Proceedings of the 46</w:t>
+      </w:r>
+      <w:r>
+        <w:rPr>
+          <w:rFonts w:ascii="Times New Roman" w:hAnsi="Times New Roman" w:cs="Times New Roman"/>
+          <w:i/>
+          <w:iCs/>
+          <w:vertAlign w:val="superscript"/>
+        </w:rPr>
+        <w:t>th</w:t>
+      </w:r>
+      <w:r>
+        <w:rPr>
+          <w:rFonts w:ascii="Times New Roman" w:hAnsi="Times New Roman" w:cs="Times New Roman"/>
+          <w:i/>
+          <w:iCs/>
+        </w:rPr>
+        <w:t xml:space="preserve"> Annual Meeting of the Cognitive Science Society. </w:t>
+      </w:r>
+      <w:r>
+        <w:rPr>
+          <w:rFonts w:ascii="Times New Roman" w:hAnsi="Times New Roman" w:cs="Times New Roman"/>
+        </w:rPr>
+        <w:t>Rotterdam, Netherlands.</w:t>
+      </w:r>
+    </w:p>
+    <w:p>
+      <w:pPr>
+        <w:ind w:left="720" w:hanging="720"/>
+        <w:rPr>
+          <w:rFonts w:ascii="Times New Roman" w:hAnsi="Times New Roman" w:cs="Times New Roman"/>
+          <w:b/>
+          <w:bCs/>
+        </w:rPr>
+      </w:pPr>
+      <w:r>
+        <w:rPr>
+          <w:rFonts w:ascii="Times New Roman" w:hAnsi="Times New Roman" w:cs="Times New Roman"/>
+          <w:b/>
+          <w:bCs/>
+        </w:rPr>
+        <w:t>TALKS</w:t>
+      </w:r>
+    </w:p>
+    <w:p>
+      <w:pPr>
+        <w:ind w:left="720" w:hanging="720"/>
+        <w:rPr>
+          <w:rFonts w:ascii="Times New Roman" w:hAnsi="Times New Roman" w:cs="Times New Roman"/>
+          <w:b/>
+          <w:bCs/>
+          <w:i/>
+          <w:iCs/>
+        </w:rPr>
+      </w:pPr>
+      <w:proofErr w:type="spellStart"/>
+      <w:r>
+        <w:rPr>
+          <w:rFonts w:ascii="Times New Roman" w:hAnsi="Times New Roman" w:cs="Times New Roman"/>
+        </w:rPr>
+        <w:t>Tabatabeian</w:t>
+      </w:r>
+      <w:proofErr w:type="spellEnd"/>
+      <w:r>
+        <w:rPr>
+          <w:rFonts w:ascii="Times New Roman" w:hAnsi="Times New Roman" w:cs="Times New Roman"/>
+        </w:rPr>
+        <w:t xml:space="preserve">, S., </w:t>
+      </w:r>
+      <w:r>
+        <w:rPr>
+          <w:rFonts w:ascii="Times New Roman" w:hAnsi="Times New Roman" w:cs="Times New Roman"/>
+          <w:b/>
+          <w:bCs/>
+        </w:rPr>
+        <w:t>Ortega, A.</w:t>
+      </w:r>
+      <w:r>
+        <w:rPr>
+          <w:rFonts w:ascii="Times New Roman" w:hAnsi="Times New Roman" w:cs="Times New Roman"/>
+        </w:rPr>
+        <w:t>,</w:t>
+      </w:r>
+      <w:r>
+        <w:rPr>
+          <w:rFonts w:ascii="Times New Roman" w:hAnsi="Times New Roman" w:cs="Times New Roman"/>
+        </w:rPr>
+        <w:t xml:space="preserve"> </w:t>
+      </w:r>
+      <w:proofErr w:type="spellStart"/>
+      <w:r>
+        <w:rPr>
+          <w:rFonts w:ascii="Times New Roman" w:hAnsi="Times New Roman" w:cs="Times New Roman"/>
+        </w:rPr>
+        <w:t>Deluna</w:t>
+      </w:r>
+      <w:proofErr w:type="spellEnd"/>
+      <w:r>
+        <w:rPr>
+          <w:rFonts w:ascii="Times New Roman" w:hAnsi="Times New Roman" w:cs="Times New Roman"/>
+        </w:rPr>
+        <w:t xml:space="preserve"> Obi, A., Landy, D., </w:t>
+      </w:r>
+      <w:proofErr w:type="spellStart"/>
+      <w:r>
+        <w:rPr>
+          <w:rFonts w:ascii="Times New Roman" w:hAnsi="Times New Roman" w:cs="Times New Roman"/>
+        </w:rPr>
+        <w:t>Marghetis</w:t>
+      </w:r>
+      <w:proofErr w:type="spellEnd"/>
+      <w:r>
+        <w:rPr>
+          <w:rFonts w:ascii="Times New Roman" w:hAnsi="Times New Roman" w:cs="Times New Roman"/>
+        </w:rPr>
+        <w:t>, T. (</w:t>
+      </w:r>
+      <w:r>
+        <w:rPr>
+          <w:rFonts w:ascii="Times New Roman" w:hAnsi="Times New Roman" w:cs="Times New Roman"/>
+        </w:rPr>
+        <w:t xml:space="preserve">July </w:t>
+      </w:r>
+      <w:r>
+        <w:rPr>
+          <w:rFonts w:ascii="Times New Roman" w:hAnsi="Times New Roman" w:cs="Times New Roman"/>
+        </w:rPr>
+        <w:t>2024</w:t>
+      </w:r>
+      <w:r>
+        <w:rPr>
+          <w:rFonts w:ascii="Times New Roman" w:hAnsi="Times New Roman" w:cs="Times New Roman"/>
+        </w:rPr>
+        <w:t xml:space="preserve">). </w:t>
+      </w:r>
+      <w:r>
+        <w:rPr>
+          <w:rFonts w:ascii="Times New Roman" w:hAnsi="Times New Roman" w:cs="Times New Roman"/>
+        </w:rPr>
+        <w:t>Stepping back to see the connection: Movement during problem solving facilitates creative insight</w:t>
+      </w:r>
+      <w:r>
+        <w:rPr>
+          <w:rFonts w:ascii="Times New Roman" w:hAnsi="Times New Roman" w:cs="Times New Roman"/>
+        </w:rPr>
+        <w:t>.</w:t>
+      </w:r>
+      <w:r>
+        <w:rPr>
+          <w:rFonts w:ascii="Times New Roman" w:hAnsi="Times New Roman" w:cs="Times New Roman"/>
+        </w:rPr>
+        <w:t xml:space="preserve"> </w:t>
+      </w:r>
+      <w:r>
+        <w:rPr>
+          <w:rFonts w:ascii="Times New Roman" w:hAnsi="Times New Roman" w:cs="Times New Roman"/>
+          <w:i/>
+          <w:iCs/>
+        </w:rPr>
+        <w:t>46</w:t>
+      </w:r>
+      <w:r>
+        <w:rPr>
+          <w:rFonts w:ascii="Times New Roman" w:hAnsi="Times New Roman" w:cs="Times New Roman"/>
+          <w:i/>
+          <w:iCs/>
+          <w:vertAlign w:val="superscript"/>
+        </w:rPr>
+        <w:t>th</w:t>
+      </w:r>
+      <w:r>
+        <w:rPr>
+          <w:rFonts w:ascii="Times New Roman" w:hAnsi="Times New Roman" w:cs="Times New Roman"/>
+          <w:i/>
+          <w:iCs/>
+        </w:rPr>
+        <w:t xml:space="preserve"> Annual Meeting of the Cognitive Science Society. </w:t>
+      </w:r>
+      <w:r>
+        <w:rPr>
+          <w:rFonts w:ascii="Times New Roman" w:hAnsi="Times New Roman" w:cs="Times New Roman"/>
+        </w:rPr>
+        <w:t>Rotterdam, Netherlands.</w:t>
+      </w:r>
+    </w:p>
+    <w:p>
+      <w:pPr>
+        <w:rPr>
+          <w:rFonts w:ascii="Times New Roman" w:hAnsi="Times New Roman" w:cs="Times New Roman"/>
+          <w:b/>
+          <w:bCs/>
+        </w:rPr>
+      </w:pPr>
+      <w:r>
+        <w:rPr>
+          <w:rFonts w:ascii="Times New Roman" w:hAnsi="Times New Roman" w:cs="Times New Roman"/>
+          <w:b/>
+          <w:bCs/>
+        </w:rPr>
+        <w:t>POSTERS</w:t>
+      </w:r>
+    </w:p>
+    <w:p>
+      <w:pPr>
+        <w:ind w:left="720" w:hanging="720"/>
+        <w:rPr>
+          <w:rFonts w:ascii="Times New Roman" w:hAnsi="Times New Roman" w:cs="Times New Roman"/>
+          <w:i/>
+          <w:iCs/>
+        </w:rPr>
+      </w:pPr>
+      <w:proofErr w:type="spellStart"/>
+      <w:r>
+        <w:rPr>
+          <w:rFonts w:ascii="Times New Roman" w:hAnsi="Times New Roman" w:cs="Times New Roman"/>
+        </w:rPr>
+        <w:t>Marghetis</w:t>
+      </w:r>
+      <w:proofErr w:type="spellEnd"/>
+      <w:r>
+        <w:rPr>
+          <w:rFonts w:ascii="Times New Roman" w:hAnsi="Times New Roman" w:cs="Times New Roman"/>
+        </w:rPr>
+        <w:t xml:space="preserve">, T., </w:t>
+      </w:r>
+      <w:r>
+        <w:rPr>
+          <w:rFonts w:ascii="Times New Roman" w:hAnsi="Times New Roman" w:cs="Times New Roman"/>
+          <w:b/>
+          <w:bCs/>
+        </w:rPr>
+        <w:t>Ortega, A.</w:t>
+      </w:r>
+      <w:r>
+        <w:rPr>
+          <w:rFonts w:ascii="Times New Roman" w:hAnsi="Times New Roman" w:cs="Times New Roman"/>
+        </w:rPr>
+        <w:t xml:space="preserve">, </w:t>
+      </w:r>
+      <w:r>
+        <w:rPr>
+          <w:rFonts w:ascii="Times New Roman" w:hAnsi="Times New Roman" w:cs="Times New Roman"/>
+        </w:rPr>
+        <w:t xml:space="preserve">&amp; </w:t>
+      </w:r>
+      <w:r>
+        <w:rPr>
+          <w:rFonts w:ascii="Times New Roman" w:hAnsi="Times New Roman" w:cs="Times New Roman"/>
+        </w:rPr>
+        <w:t>Holmes, K. J. (</w:t>
+      </w:r>
+      <w:r>
+        <w:rPr>
+          <w:rFonts w:ascii="Times New Roman" w:hAnsi="Times New Roman" w:cs="Times New Roman"/>
+        </w:rPr>
+        <w:t xml:space="preserve">July </w:t>
+      </w:r>
+      <w:r>
+        <w:rPr>
+          <w:rFonts w:ascii="Times New Roman" w:hAnsi="Times New Roman" w:cs="Times New Roman"/>
+        </w:rPr>
+        <w:t>2024</w:t>
+      </w:r>
+      <w:r>
+        <w:rPr>
+          <w:rFonts w:ascii="Times New Roman" w:hAnsi="Times New Roman" w:cs="Times New Roman"/>
+        </w:rPr>
+        <w:t xml:space="preserve">). Ecological relativity of spatial cognition: Humans think about space egocentrically in urban environments. </w:t>
+      </w:r>
+      <w:r>
+        <w:rPr>
+          <w:rFonts w:ascii="Times New Roman" w:hAnsi="Times New Roman" w:cs="Times New Roman"/>
+          <w:i/>
+          <w:iCs/>
+        </w:rPr>
+        <w:t>46</w:t>
+      </w:r>
+      <w:r>
+        <w:rPr>
+          <w:rFonts w:ascii="Times New Roman" w:hAnsi="Times New Roman" w:cs="Times New Roman"/>
+          <w:i/>
+          <w:iCs/>
+          <w:vertAlign w:val="superscript"/>
+        </w:rPr>
+        <w:t>th</w:t>
+      </w:r>
+      <w:r>
+        <w:rPr>
+          <w:rFonts w:ascii="Times New Roman" w:hAnsi="Times New Roman" w:cs="Times New Roman"/>
+          <w:i/>
+          <w:iCs/>
+        </w:rPr>
+        <w:t xml:space="preserve"> Annual Meeting of the Cognitive Science Society. </w:t>
+      </w:r>
+      <w:r>
+        <w:rPr>
+          <w:rFonts w:ascii="Times New Roman" w:hAnsi="Times New Roman" w:cs="Times New Roman"/>
+        </w:rPr>
+        <w:t>Rotterdam, Netherlands.</w:t>
+      </w:r>
+    </w:p>
+    <w:p>
+      <w:pPr>
+        <w:ind w:left="720" w:hanging="720"/>
+        <w:rPr>
+          <w:rFonts w:ascii="Times New Roman" w:hAnsi="Times New Roman" w:cs="Times New Roman"/>
+          <w:b/>
+          <w:bCs/>
+          <w:i/>
+          <w:iCs/>
+        </w:rPr>
+      </w:pPr>
+      <w:r>
+        <w:rPr>
+          <w:rFonts w:ascii="Times New Roman" w:hAnsi="Times New Roman" w:cs="Times New Roman"/>
+        </w:rPr>
         <w:t>Li,</w:t>
       </w:r>
       <w:r>
@@ -1083,7 +1756,19 @@
         <w:rPr>
           <w:rFonts w:ascii="Times New Roman" w:hAnsi="Times New Roman" w:cs="Times New Roman"/>
         </w:rPr>
-        <w:t xml:space="preserve">, R. (December 2023). </w:t>
+        <w:t>, R. (</w:t>
+      </w:r>
+      <w:r>
+        <w:rPr>
+          <w:rFonts w:ascii="Times New Roman" w:hAnsi="Times New Roman" w:cs="Times New Roman"/>
+        </w:rPr>
+        <w:t xml:space="preserve">December </w:t>
+      </w:r>
+      <w:r>
+        <w:rPr>
+          <w:rFonts w:ascii="Times New Roman" w:hAnsi="Times New Roman" w:cs="Times New Roman"/>
+        </w:rPr>
+        <w:t xml:space="preserve">2023). </w:t>
       </w:r>
       <w:r>
         <w:rPr>
@@ -1358,11 +2043,19 @@
           <w:rFonts w:ascii="Times New Roman" w:hAnsi="Times New Roman" w:cs="Times New Roman"/>
         </w:rPr>
       </w:pPr>
-      <w:r>
-        <w:rPr>
-          <w:rFonts w:ascii="Times New Roman" w:hAnsi="Times New Roman" w:cs="Times New Roman"/>
-        </w:rPr>
-        <w:t>Praat (beginner)</w:t>
+      <w:proofErr w:type="spellStart"/>
+      <w:r>
+        <w:rPr>
+          <w:rFonts w:ascii="Times New Roman" w:hAnsi="Times New Roman" w:cs="Times New Roman"/>
+        </w:rPr>
+        <w:t>Praat</w:t>
+      </w:r>
+      <w:proofErr w:type="spellEnd"/>
+      <w:r>
+        <w:rPr>
+          <w:rFonts w:ascii="Times New Roman" w:hAnsi="Times New Roman" w:cs="Times New Roman"/>
+        </w:rPr>
+        <w:t xml:space="preserve"> (beginner)</w:t>
       </w:r>
     </w:p>
     <w:p>
@@ -2338,7 +3031,6 @@
   <w:style w:type="character" w:default="1" w:styleId="DefaultParagraphFont">
     <w:name w:val="Default Paragraph Font"/>
     <w:uiPriority w:val="1"/>
-    <w:semiHidden/>
     <w:unhideWhenUsed/>
   </w:style>
   <w:style w:type="table" w:default="1" w:styleId="TableNormal">
@@ -2439,6 +3131,17 @@
       <w:ind w:left="720"/>
       <w:contextualSpacing/>
     </w:pPr>
+  </w:style>
+  <w:style w:type="character" w:styleId="Emphasis">
+    <w:name w:val="Emphasis"/>
+    <w:basedOn w:val="DefaultParagraphFont"/>
+    <w:uiPriority w:val="20"/>
+    <w:qFormat/>
+    <w:rsid w:val="00687A61"/>
+    <w:rPr>
+      <w:i/>
+      <w:iCs/>
+    </w:rPr>
   </w:style>
 </w:styles>
 </file>

</xml_diff>